<commit_message>
Novas questões e troca de kable por pander
Troca em algumas das tabelas
</commit_message>
<xml_diff>
--- a/FrotaPop.docx
+++ b/FrotaPop.docx
@@ -239,7 +239,7 @@
         <w:rPr>
           <w:rStyle w:val="DecValTok"/>
         </w:rPr>
-        <w:t xml:space="preserve">105</w:t>
+        <w:t xml:space="preserve">80</w:t>
       </w:r>
       <w:r>
         <w:rPr>
@@ -548,18 +548,16 @@
       </w:r>
     </w:p>
     <w:bookmarkEnd w:id="23"/>
+    <w:bookmarkStart w:id="24" w:name="para-os-estados-numero-de-municipios-populacao-frota-total-taxa-de-veiculos-por-1000-habitantes-vpm-frota-de-automoveis-e-taxa-de-automoveis-por-1000-habitantes-apm.-lista-em-ordem-decrescente-de-apm."/>
     <w:p>
       <w:pPr>
-        <w:pStyle w:val="Compact"/>
-        <w:numPr>
-          <w:numId w:val="2"/>
-          <w:ilvl w:val="0"/>
-        </w:numPr>
+        <w:pStyle w:val="Heading4"/>
       </w:pPr>
       <w:r>
-        <w:t xml:space="preserve">Para os estados: número de municípios, população, frota total, taxa de veículos por 1000 habitantes (VPM), frota de automóveis e taxa de automóveis por 1000 habitantes (APM). Lista em ordem decrescente de APM.</w:t>
+        <w:t xml:space="preserve">1. Para os estados: número de municípios, população, frota total, taxa de veículos por 1000 habitantes (VPM), frota de automóveis e taxa de automóveis por 1000 habitantes (APM). Lista em ordem decrescente de APM.</w:t>
       </w:r>
     </w:p>
+    <w:bookmarkEnd w:id="24"/>
     <w:p>
       <w:pPr>
         <w:pStyle w:val="SourceCode"/>
@@ -3689,18 +3687,16 @@
         </w:tc>
       </w:tr>
     </w:tbl>
+    <w:bookmarkStart w:id="25" w:name="para-as-capitais-populacao-frota-total-taxa-de-veiculos-por-1000-habitantes-vpm-frota-de-automoveis-taxa-de-automoveis-por-1000-habitantes-apm-frota-de-motocicletas-e-taxa-de-motocicletas-por-1000-habitantes-mpm.-lista-em-ordem-decrescente-de-apm."/>
     <w:p>
       <w:pPr>
-        <w:pStyle w:val="Compact"/>
-        <w:numPr>
-          <w:numId w:val="3"/>
-          <w:ilvl w:val="0"/>
-        </w:numPr>
+        <w:pStyle w:val="Heading4"/>
       </w:pPr>
       <w:r>
-        <w:t xml:space="preserve">Para as capitais: população, frota total, taxa de veículos por 1000 habitantes (VPM), frota de automóveis, taxa de automóveis por 1000 habitantes (APM), frota de motocicletas e taxa de motocicletas por 1000 habitantes (MPM). Lista em ordem decrescente de APM.</w:t>
+        <w:t xml:space="preserve">2. Para as capitais: população, frota total, taxa de veículos por 1000 habitantes (VPM), frota de automóveis, taxa de automóveis por 1000 habitantes (APM), frota de motocicletas e taxa de motocicletas por 1000 habitantes (MPM). Lista em ordem decrescente de APM.</w:t>
       </w:r>
     </w:p>
+    <w:bookmarkEnd w:id="25"/>
     <w:p>
       <w:pPr>
         <w:pStyle w:val="SourceCode"/>
@@ -7459,7 +7455,7 @@
                     </pic:cNvPicPr>
                   </pic:nvPicPr>
                   <pic:blipFill>
-                    <a:blip r:embed="rId24"/>
+                    <a:blip r:embed="rId26"/>
                     <a:stretch>
                       <a:fillRect/>
                     </a:stretch>
@@ -7486,18 +7482,16 @@
         </w:drawing>
       </w:r>
     </w:p>
+    <w:bookmarkStart w:id="27" w:name="populacao-e-frota-total-de-automoveis-e-motocicletas-das-regioes"/>
     <w:p>
       <w:pPr>
-        <w:pStyle w:val="Compact"/>
-        <w:numPr>
-          <w:numId w:val="4"/>
-          <w:ilvl w:val="0"/>
-        </w:numPr>
+        <w:pStyle w:val="Heading4"/>
       </w:pPr>
       <w:r>
-        <w:t xml:space="preserve">População e frota total, de automóveis e motocicletas das regiões</w:t>
+        <w:t xml:space="preserve">3. População e frota total, de automóveis e motocicletas das regiões</w:t>
       </w:r>
     </w:p>
+    <w:bookmarkEnd w:id="27"/>
     <w:p>
       <w:pPr>
         <w:pStyle w:val="SourceCode"/>
@@ -8989,7 +8983,7 @@
                     </pic:cNvPicPr>
                   </pic:nvPicPr>
                   <pic:blipFill>
-                    <a:blip r:embed="rId25"/>
+                    <a:blip r:embed="rId28"/>
                     <a:stretch>
                       <a:fillRect/>
                     </a:stretch>
@@ -9016,18 +9010,16 @@
         </w:drawing>
       </w:r>
     </w:p>
+    <w:bookmarkStart w:id="29" w:name="lista-das-20-cidades-com-maiores-percentuais-de-motocicletas-na-frota.-ordem-decrescente-do-percentual-de-motocicletas."/>
     <w:p>
       <w:pPr>
-        <w:pStyle w:val="Compact"/>
-        <w:numPr>
-          <w:numId w:val="5"/>
-          <w:ilvl w:val="0"/>
-        </w:numPr>
+        <w:pStyle w:val="Heading4"/>
       </w:pPr>
       <w:r>
-        <w:t xml:space="preserve">Lista das 20 cidades com maiores percentuais de motocicletas na frota. Ordem decrescente do percentual de motocicletas.</w:t>
+        <w:t xml:space="preserve">4. Lista das 20 cidades com maiores percentuais de motocicletas na frota. Ordem decrescente do percentual de motocicletas.</w:t>
       </w:r>
     </w:p>
+    <w:bookmarkEnd w:id="29"/>
     <w:p>
       <w:pPr>
         <w:pStyle w:val="SourceCode"/>
@@ -10425,18 +10417,16 @@
         </w:tc>
       </w:tr>
     </w:tbl>
+    <w:bookmarkStart w:id="30" w:name="lista-das-20-cidades-com-maiores-taxas-de-automoveis-por-1000-habitantes.-ordem-decrescente-de-apm."/>
     <w:p>
       <w:pPr>
-        <w:pStyle w:val="Compact"/>
-        <w:numPr>
-          <w:numId w:val="6"/>
-          <w:ilvl w:val="0"/>
-        </w:numPr>
+        <w:pStyle w:val="Heading4"/>
       </w:pPr>
       <w:r>
-        <w:t xml:space="preserve">Lista das 20 cidades com maiores taxas de automóveis por 1000 habitantes. Ordem decrescente de APM.</w:t>
+        <w:t xml:space="preserve">5. Lista das 20 cidades com maiores taxas de automóveis por 1000 habitantes. Ordem decrescente de APM.</w:t>
       </w:r>
     </w:p>
+    <w:bookmarkEnd w:id="30"/>
     <w:p>
       <w:pPr>
         <w:pStyle w:val="SourceCode"/>
@@ -11834,18 +11824,16 @@
         </w:tc>
       </w:tr>
     </w:tbl>
+    <w:bookmarkStart w:id="31" w:name="relacao-completa-dos-estados-destacando-o-numero-de-cidades-nas-quais-a-frota-de-motocicletas-e-maior-do-que-a-de-automoveis."/>
     <w:p>
       <w:pPr>
-        <w:pStyle w:val="Compact"/>
-        <w:numPr>
-          <w:numId w:val="7"/>
-          <w:ilvl w:val="0"/>
-        </w:numPr>
+        <w:pStyle w:val="Heading4"/>
       </w:pPr>
       <w:r>
-        <w:t xml:space="preserve">Relação completa dos estados, destacando o número de cidades nas quais a frota de motocicletas é maior do que a de automóveis.</w:t>
+        <w:t xml:space="preserve">6. Relação completa dos estados, destacando o número de cidades nas quais a frota de motocicletas é maior do que a de automóveis.</w:t>
       </w:r>
     </w:p>
+    <w:bookmarkEnd w:id="31"/>
     <w:p>
       <w:pPr>
         <w:pStyle w:val="SourceCode"/>
@@ -12266,20 +12254,173 @@
       </w:r>
       <w:r>
         <w:rPr>
+          <w:rStyle w:val="CommentTok"/>
+        </w:rPr>
+        <w:t xml:space="preserve">#kable(tabela,caption = "Cidades com mais motocicletas do que automóveis, por estado")</w:t>
+      </w:r>
+      <w:r>
+        <w:br w:type="textWrapping"/>
+      </w:r>
+      <w:r>
+        <w:rPr>
           <w:rStyle w:val="KeywordTok"/>
         </w:rPr>
-        <w:t xml:space="preserve">kable</w:t>
-      </w:r>
-      <w:r>
-        <w:rPr>
-          <w:rStyle w:val="NormalTok"/>
-        </w:rPr>
-        <w:t xml:space="preserve">(tabela,</w:t>
+        <w:t xml:space="preserve">panderOptions</w:t>
+      </w:r>
+      <w:r>
+        <w:rPr>
+          <w:rStyle w:val="NormalTok"/>
+        </w:rPr>
+        <w:t xml:space="preserve">(</w:t>
+      </w:r>
+      <w:r>
+        <w:rPr>
+          <w:rStyle w:val="StringTok"/>
+        </w:rPr>
+        <w:t xml:space="preserve">'table.split.table'</w:t>
+      </w:r>
+      <w:r>
+        <w:rPr>
+          <w:rStyle w:val="NormalTok"/>
+        </w:rPr>
+        <w:t xml:space="preserve">, </w:t>
+      </w:r>
+      <w:r>
+        <w:rPr>
+          <w:rStyle w:val="OtherTok"/>
+        </w:rPr>
+        <w:t xml:space="preserve">Inf</w:t>
+      </w:r>
+      <w:r>
+        <w:rPr>
+          <w:rStyle w:val="NormalTok"/>
+        </w:rPr>
+        <w:t xml:space="preserve">)</w:t>
+      </w:r>
+      <w:r>
+        <w:br w:type="textWrapping"/>
+      </w:r>
+      <w:r>
+        <w:rPr>
+          <w:rStyle w:val="KeywordTok"/>
+        </w:rPr>
+        <w:t xml:space="preserve">pandoc.table</w:t>
+      </w:r>
+      <w:r>
+        <w:rPr>
+          <w:rStyle w:val="NormalTok"/>
+        </w:rPr>
+        <w:t xml:space="preserve">(tabela, </w:t>
       </w:r>
       <w:r>
         <w:rPr>
           <w:rStyle w:val="DataTypeTok"/>
         </w:rPr>
+        <w:t xml:space="preserve">style =</w:t>
+      </w:r>
+      <w:r>
+        <w:rPr>
+          <w:rStyle w:val="NormalTok"/>
+        </w:rPr>
+        <w:t xml:space="preserve"> </w:t>
+      </w:r>
+      <w:r>
+        <w:rPr>
+          <w:rStyle w:val="StringTok"/>
+        </w:rPr>
+        <w:t xml:space="preserve">"simple"</w:t>
+      </w:r>
+      <w:r>
+        <w:rPr>
+          <w:rStyle w:val="NormalTok"/>
+        </w:rPr>
+        <w:t xml:space="preserve">,</w:t>
+      </w:r>
+      <w:r>
+        <w:br w:type="textWrapping"/>
+      </w:r>
+      <w:r>
+        <w:rPr>
+          <w:rStyle w:val="NormalTok"/>
+        </w:rPr>
+        <w:t xml:space="preserve"> </w:t>
+      </w:r>
+      <w:r>
+        <w:rPr>
+          <w:rStyle w:val="NormalTok"/>
+        </w:rPr>
+        <w:t xml:space="preserve"> </w:t>
+      </w:r>
+      <w:r>
+        <w:rPr>
+          <w:rStyle w:val="NormalTok"/>
+        </w:rPr>
+        <w:t xml:space="preserve"> </w:t>
+      </w:r>
+      <w:r>
+        <w:rPr>
+          <w:rStyle w:val="NormalTok"/>
+        </w:rPr>
+        <w:t xml:space="preserve"> </w:t>
+      </w:r>
+      <w:r>
+        <w:rPr>
+          <w:rStyle w:val="NormalTok"/>
+        </w:rPr>
+        <w:t xml:space="preserve"> </w:t>
+      </w:r>
+      <w:r>
+        <w:rPr>
+          <w:rStyle w:val="NormalTok"/>
+        </w:rPr>
+        <w:t xml:space="preserve"> </w:t>
+      </w:r>
+      <w:r>
+        <w:rPr>
+          <w:rStyle w:val="NormalTok"/>
+        </w:rPr>
+        <w:t xml:space="preserve"> </w:t>
+      </w:r>
+      <w:r>
+        <w:rPr>
+          <w:rStyle w:val="NormalTok"/>
+        </w:rPr>
+        <w:t xml:space="preserve"> </w:t>
+      </w:r>
+      <w:r>
+        <w:rPr>
+          <w:rStyle w:val="NormalTok"/>
+        </w:rPr>
+        <w:t xml:space="preserve"> </w:t>
+      </w:r>
+      <w:r>
+        <w:rPr>
+          <w:rStyle w:val="NormalTok"/>
+        </w:rPr>
+        <w:t xml:space="preserve"> </w:t>
+      </w:r>
+      <w:r>
+        <w:rPr>
+          <w:rStyle w:val="NormalTok"/>
+        </w:rPr>
+        <w:t xml:space="preserve"> </w:t>
+      </w:r>
+      <w:r>
+        <w:rPr>
+          <w:rStyle w:val="NormalTok"/>
+        </w:rPr>
+        <w:t xml:space="preserve"> </w:t>
+      </w:r>
+      <w:r>
+        <w:rPr>
+          <w:rStyle w:val="NormalTok"/>
+        </w:rPr>
+        <w:t xml:space="preserve"> </w:t>
+      </w:r>
+      <w:r>
+        <w:rPr>
+          <w:rStyle w:val="DataTypeTok"/>
+        </w:rPr>
         <w:t xml:space="preserve">caption =</w:t>
       </w:r>
       <w:r>
@@ -12292,7 +12433,412 @@
         <w:rPr>
           <w:rStyle w:val="StringTok"/>
         </w:rPr>
-        <w:t xml:space="preserve">"Cidades com mais motocicletas do que automóveis, por estado"</w:t>
+        <w:t xml:space="preserve">"**Cidades com mais motocicletas do que automóveis, por estado**"</w:t>
+      </w:r>
+      <w:r>
+        <w:rPr>
+          <w:rStyle w:val="NormalTok"/>
+        </w:rPr>
+        <w:t xml:space="preserve">,</w:t>
+      </w:r>
+      <w:r>
+        <w:br w:type="textWrapping"/>
+      </w:r>
+      <w:r>
+        <w:rPr>
+          <w:rStyle w:val="NormalTok"/>
+        </w:rPr>
+        <w:t xml:space="preserve"> </w:t>
+      </w:r>
+      <w:r>
+        <w:rPr>
+          <w:rStyle w:val="NormalTok"/>
+        </w:rPr>
+        <w:t xml:space="preserve"> </w:t>
+      </w:r>
+      <w:r>
+        <w:rPr>
+          <w:rStyle w:val="NormalTok"/>
+        </w:rPr>
+        <w:t xml:space="preserve"> </w:t>
+      </w:r>
+      <w:r>
+        <w:rPr>
+          <w:rStyle w:val="NormalTok"/>
+        </w:rPr>
+        <w:t xml:space="preserve"> </w:t>
+      </w:r>
+      <w:r>
+        <w:rPr>
+          <w:rStyle w:val="NormalTok"/>
+        </w:rPr>
+        <w:t xml:space="preserve"> </w:t>
+      </w:r>
+      <w:r>
+        <w:rPr>
+          <w:rStyle w:val="NormalTok"/>
+        </w:rPr>
+        <w:t xml:space="preserve"> </w:t>
+      </w:r>
+      <w:r>
+        <w:rPr>
+          <w:rStyle w:val="NormalTok"/>
+        </w:rPr>
+        <w:t xml:space="preserve"> </w:t>
+      </w:r>
+      <w:r>
+        <w:rPr>
+          <w:rStyle w:val="NormalTok"/>
+        </w:rPr>
+        <w:t xml:space="preserve"> </w:t>
+      </w:r>
+      <w:r>
+        <w:rPr>
+          <w:rStyle w:val="NormalTok"/>
+        </w:rPr>
+        <w:t xml:space="preserve"> </w:t>
+      </w:r>
+      <w:r>
+        <w:rPr>
+          <w:rStyle w:val="NormalTok"/>
+        </w:rPr>
+        <w:t xml:space="preserve"> </w:t>
+      </w:r>
+      <w:r>
+        <w:rPr>
+          <w:rStyle w:val="NormalTok"/>
+        </w:rPr>
+        <w:t xml:space="preserve"> </w:t>
+      </w:r>
+      <w:r>
+        <w:rPr>
+          <w:rStyle w:val="NormalTok"/>
+        </w:rPr>
+        <w:t xml:space="preserve"> </w:t>
+      </w:r>
+      <w:r>
+        <w:rPr>
+          <w:rStyle w:val="NormalTok"/>
+        </w:rPr>
+        <w:t xml:space="preserve"> </w:t>
+      </w:r>
+      <w:r>
+        <w:rPr>
+          <w:rStyle w:val="DataTypeTok"/>
+        </w:rPr>
+        <w:t xml:space="preserve">justify =</w:t>
+      </w:r>
+      <w:r>
+        <w:rPr>
+          <w:rStyle w:val="NormalTok"/>
+        </w:rPr>
+        <w:t xml:space="preserve"> </w:t>
+      </w:r>
+      <w:r>
+        <w:rPr>
+          <w:rStyle w:val="KeywordTok"/>
+        </w:rPr>
+        <w:t xml:space="preserve">c</w:t>
+      </w:r>
+      <w:r>
+        <w:rPr>
+          <w:rStyle w:val="NormalTok"/>
+        </w:rPr>
+        <w:t xml:space="preserve">(</w:t>
+      </w:r>
+      <w:r>
+        <w:rPr>
+          <w:rStyle w:val="StringTok"/>
+        </w:rPr>
+        <w:t xml:space="preserve">'left'</w:t>
+      </w:r>
+      <w:r>
+        <w:rPr>
+          <w:rStyle w:val="NormalTok"/>
+        </w:rPr>
+        <w:t xml:space="preserve">,</w:t>
+      </w:r>
+      <w:r>
+        <w:rPr>
+          <w:rStyle w:val="KeywordTok"/>
+        </w:rPr>
+        <w:t xml:space="preserve">rep</w:t>
+      </w:r>
+      <w:r>
+        <w:rPr>
+          <w:rStyle w:val="NormalTok"/>
+        </w:rPr>
+        <w:t xml:space="preserve">(</w:t>
+      </w:r>
+      <w:r>
+        <w:rPr>
+          <w:rStyle w:val="StringTok"/>
+        </w:rPr>
+        <w:t xml:space="preserve">'right'</w:t>
+      </w:r>
+      <w:r>
+        <w:rPr>
+          <w:rStyle w:val="NormalTok"/>
+        </w:rPr>
+        <w:t xml:space="preserve">,</w:t>
+      </w:r>
+      <w:r>
+        <w:rPr>
+          <w:rStyle w:val="DecValTok"/>
+        </w:rPr>
+        <w:t xml:space="preserve">3</w:t>
+      </w:r>
+      <w:r>
+        <w:rPr>
+          <w:rStyle w:val="NormalTok"/>
+        </w:rPr>
+        <w:t xml:space="preserve">)),</w:t>
+      </w:r>
+      <w:r>
+        <w:br w:type="textWrapping"/>
+      </w:r>
+      <w:r>
+        <w:rPr>
+          <w:rStyle w:val="NormalTok"/>
+        </w:rPr>
+        <w:t xml:space="preserve"> </w:t>
+      </w:r>
+      <w:r>
+        <w:rPr>
+          <w:rStyle w:val="NormalTok"/>
+        </w:rPr>
+        <w:t xml:space="preserve"> </w:t>
+      </w:r>
+      <w:r>
+        <w:rPr>
+          <w:rStyle w:val="NormalTok"/>
+        </w:rPr>
+        <w:t xml:space="preserve"> </w:t>
+      </w:r>
+      <w:r>
+        <w:rPr>
+          <w:rStyle w:val="NormalTok"/>
+        </w:rPr>
+        <w:t xml:space="preserve"> </w:t>
+      </w:r>
+      <w:r>
+        <w:rPr>
+          <w:rStyle w:val="NormalTok"/>
+        </w:rPr>
+        <w:t xml:space="preserve"> </w:t>
+      </w:r>
+      <w:r>
+        <w:rPr>
+          <w:rStyle w:val="NormalTok"/>
+        </w:rPr>
+        <w:t xml:space="preserve"> </w:t>
+      </w:r>
+      <w:r>
+        <w:rPr>
+          <w:rStyle w:val="NormalTok"/>
+        </w:rPr>
+        <w:t xml:space="preserve"> </w:t>
+      </w:r>
+      <w:r>
+        <w:rPr>
+          <w:rStyle w:val="NormalTok"/>
+        </w:rPr>
+        <w:t xml:space="preserve"> </w:t>
+      </w:r>
+      <w:r>
+        <w:rPr>
+          <w:rStyle w:val="NormalTok"/>
+        </w:rPr>
+        <w:t xml:space="preserve"> </w:t>
+      </w:r>
+      <w:r>
+        <w:rPr>
+          <w:rStyle w:val="NormalTok"/>
+        </w:rPr>
+        <w:t xml:space="preserve"> </w:t>
+      </w:r>
+      <w:r>
+        <w:rPr>
+          <w:rStyle w:val="NormalTok"/>
+        </w:rPr>
+        <w:t xml:space="preserve"> </w:t>
+      </w:r>
+      <w:r>
+        <w:rPr>
+          <w:rStyle w:val="NormalTok"/>
+        </w:rPr>
+        <w:t xml:space="preserve"> </w:t>
+      </w:r>
+      <w:r>
+        <w:rPr>
+          <w:rStyle w:val="NormalTok"/>
+        </w:rPr>
+        <w:t xml:space="preserve"> </w:t>
+      </w:r>
+      <w:r>
+        <w:rPr>
+          <w:rStyle w:val="DataTypeTok"/>
+        </w:rPr>
+        <w:t xml:space="preserve">digits=</w:t>
+      </w:r>
+      <w:r>
+        <w:rPr>
+          <w:rStyle w:val="DecValTok"/>
+        </w:rPr>
+        <w:t xml:space="preserve">5</w:t>
+      </w:r>
+      <w:r>
+        <w:rPr>
+          <w:rStyle w:val="NormalTok"/>
+        </w:rPr>
+        <w:t xml:space="preserve">,</w:t>
+      </w:r>
+      <w:r>
+        <w:rPr>
+          <w:rStyle w:val="DataTypeTok"/>
+        </w:rPr>
+        <w:t xml:space="preserve">round=</w:t>
+      </w:r>
+      <w:r>
+        <w:rPr>
+          <w:rStyle w:val="DecValTok"/>
+        </w:rPr>
+        <w:t xml:space="preserve">1</w:t>
+      </w:r>
+      <w:r>
+        <w:rPr>
+          <w:rStyle w:val="NormalTok"/>
+        </w:rPr>
+        <w:t xml:space="preserve">,</w:t>
+      </w:r>
+      <w:r>
+        <w:rPr>
+          <w:rStyle w:val="DataTypeTok"/>
+        </w:rPr>
+        <w:t xml:space="preserve">big.mark=</w:t>
+      </w:r>
+      <w:r>
+        <w:rPr>
+          <w:rStyle w:val="StringTok"/>
+        </w:rPr>
+        <w:t xml:space="preserve">"."</w:t>
+      </w:r>
+      <w:r>
+        <w:rPr>
+          <w:rStyle w:val="NormalTok"/>
+        </w:rPr>
+        <w:t xml:space="preserve">,</w:t>
+      </w:r>
+      <w:r>
+        <w:rPr>
+          <w:rStyle w:val="DataTypeTok"/>
+        </w:rPr>
+        <w:t xml:space="preserve">decimal.mark=</w:t>
+      </w:r>
+      <w:r>
+        <w:rPr>
+          <w:rStyle w:val="StringTok"/>
+        </w:rPr>
+        <w:t xml:space="preserve">','</w:t>
+      </w:r>
+      <w:r>
+        <w:rPr>
+          <w:rStyle w:val="NormalTok"/>
+        </w:rPr>
+        <w:t xml:space="preserve">,</w:t>
+      </w:r>
+      <w:r>
+        <w:br w:type="textWrapping"/>
+      </w:r>
+      <w:r>
+        <w:rPr>
+          <w:rStyle w:val="NormalTok"/>
+        </w:rPr>
+        <w:t xml:space="preserve"> </w:t>
+      </w:r>
+      <w:r>
+        <w:rPr>
+          <w:rStyle w:val="NormalTok"/>
+        </w:rPr>
+        <w:t xml:space="preserve"> </w:t>
+      </w:r>
+      <w:r>
+        <w:rPr>
+          <w:rStyle w:val="NormalTok"/>
+        </w:rPr>
+        <w:t xml:space="preserve"> </w:t>
+      </w:r>
+      <w:r>
+        <w:rPr>
+          <w:rStyle w:val="NormalTok"/>
+        </w:rPr>
+        <w:t xml:space="preserve"> </w:t>
+      </w:r>
+      <w:r>
+        <w:rPr>
+          <w:rStyle w:val="NormalTok"/>
+        </w:rPr>
+        <w:t xml:space="preserve"> </w:t>
+      </w:r>
+      <w:r>
+        <w:rPr>
+          <w:rStyle w:val="NormalTok"/>
+        </w:rPr>
+        <w:t xml:space="preserve"> </w:t>
+      </w:r>
+      <w:r>
+        <w:rPr>
+          <w:rStyle w:val="NormalTok"/>
+        </w:rPr>
+        <w:t xml:space="preserve"> </w:t>
+      </w:r>
+      <w:r>
+        <w:rPr>
+          <w:rStyle w:val="NormalTok"/>
+        </w:rPr>
+        <w:t xml:space="preserve"> </w:t>
+      </w:r>
+      <w:r>
+        <w:rPr>
+          <w:rStyle w:val="NormalTok"/>
+        </w:rPr>
+        <w:t xml:space="preserve"> </w:t>
+      </w:r>
+      <w:r>
+        <w:rPr>
+          <w:rStyle w:val="NormalTok"/>
+        </w:rPr>
+        <w:t xml:space="preserve"> </w:t>
+      </w:r>
+      <w:r>
+        <w:rPr>
+          <w:rStyle w:val="NormalTok"/>
+        </w:rPr>
+        <w:t xml:space="preserve"> </w:t>
+      </w:r>
+      <w:r>
+        <w:rPr>
+          <w:rStyle w:val="NormalTok"/>
+        </w:rPr>
+        <w:t xml:space="preserve"> </w:t>
+      </w:r>
+      <w:r>
+        <w:rPr>
+          <w:rStyle w:val="NormalTok"/>
+        </w:rPr>
+        <w:t xml:space="preserve"> </w:t>
+      </w:r>
+      <w:r>
+        <w:rPr>
+          <w:rStyle w:val="DataTypeTok"/>
+        </w:rPr>
+        <w:t xml:space="preserve">emphasize.strong.cols=</w:t>
+      </w:r>
+      <w:r>
+        <w:rPr>
+          <w:rStyle w:val="DecValTok"/>
+        </w:rPr>
+        <w:t xml:space="preserve">1</w:t>
       </w:r>
       <w:r>
         <w:rPr>
@@ -12385,6 +12931,9 @@
               <w:jc w:val="left"/>
             </w:pPr>
             <w:r>
+              <w:rPr>
+                <w:b/>
+              </w:rPr>
               <w:t xml:space="preserve">AC</w:t>
             </w:r>
           </w:p>
@@ -12418,7 +12967,7 @@
               <w:jc w:val="right"/>
             </w:pPr>
             <w:r>
-              <w:t xml:space="preserve">100.00</w:t>
+              <w:t xml:space="preserve">100</w:t>
             </w:r>
           </w:p>
         </w:tc>
@@ -12431,6 +12980,9 @@
               <w:jc w:val="left"/>
             </w:pPr>
             <w:r>
+              <w:rPr>
+                <w:b/>
+              </w:rPr>
               <w:t xml:space="preserve">AL</w:t>
             </w:r>
           </w:p>
@@ -12464,7 +13016,7 @@
               <w:jc w:val="right"/>
             </w:pPr>
             <w:r>
-              <w:t xml:space="preserve">72.55</w:t>
+              <w:t xml:space="preserve">72,5</w:t>
             </w:r>
           </w:p>
         </w:tc>
@@ -12477,6 +13029,9 @@
               <w:jc w:val="left"/>
             </w:pPr>
             <w:r>
+              <w:rPr>
+                <w:b/>
+              </w:rPr>
               <w:t xml:space="preserve">AM</w:t>
             </w:r>
           </w:p>
@@ -12510,7 +13065,7 @@
               <w:jc w:val="right"/>
             </w:pPr>
             <w:r>
-              <w:t xml:space="preserve">93.55</w:t>
+              <w:t xml:space="preserve">93,5</w:t>
             </w:r>
           </w:p>
         </w:tc>
@@ -12523,6 +13078,9 @@
               <w:jc w:val="left"/>
             </w:pPr>
             <w:r>
+              <w:rPr>
+                <w:b/>
+              </w:rPr>
               <w:t xml:space="preserve">AP</w:t>
             </w:r>
           </w:p>
@@ -12556,7 +13114,7 @@
               <w:jc w:val="right"/>
             </w:pPr>
             <w:r>
-              <w:t xml:space="preserve">56.25</w:t>
+              <w:t xml:space="preserve">56,2</w:t>
             </w:r>
           </w:p>
         </w:tc>
@@ -12569,6 +13127,9 @@
               <w:jc w:val="left"/>
             </w:pPr>
             <w:r>
+              <w:rPr>
+                <w:b/>
+              </w:rPr>
               <w:t xml:space="preserve">BA</w:t>
             </w:r>
           </w:p>
@@ -12602,7 +13163,7 @@
               <w:jc w:val="right"/>
             </w:pPr>
             <w:r>
-              <w:t xml:space="preserve">72.66</w:t>
+              <w:t xml:space="preserve">72,7</w:t>
             </w:r>
           </w:p>
         </w:tc>
@@ -12615,6 +13176,9 @@
               <w:jc w:val="left"/>
             </w:pPr>
             <w:r>
+              <w:rPr>
+                <w:b/>
+              </w:rPr>
               <w:t xml:space="preserve">CE</w:t>
             </w:r>
           </w:p>
@@ -12648,7 +13212,7 @@
               <w:jc w:val="right"/>
             </w:pPr>
             <w:r>
-              <w:t xml:space="preserve">94.57</w:t>
+              <w:t xml:space="preserve">94,6</w:t>
             </w:r>
           </w:p>
         </w:tc>
@@ -12661,6 +13225,9 @@
               <w:jc w:val="left"/>
             </w:pPr>
             <w:r>
+              <w:rPr>
+                <w:b/>
+              </w:rPr>
               <w:t xml:space="preserve">DF</w:t>
             </w:r>
           </w:p>
@@ -12694,7 +13261,7 @@
               <w:jc w:val="right"/>
             </w:pPr>
             <w:r>
-              <w:t xml:space="preserve">0.00</w:t>
+              <w:t xml:space="preserve">0</w:t>
             </w:r>
           </w:p>
         </w:tc>
@@ -12707,6 +13274,9 @@
               <w:jc w:val="left"/>
             </w:pPr>
             <w:r>
+              <w:rPr>
+                <w:b/>
+              </w:rPr>
               <w:t xml:space="preserve">ES</w:t>
             </w:r>
           </w:p>
@@ -12740,7 +13310,7 @@
               <w:jc w:val="right"/>
             </w:pPr>
             <w:r>
-              <w:t xml:space="preserve">37.18</w:t>
+              <w:t xml:space="preserve">37,2</w:t>
             </w:r>
           </w:p>
         </w:tc>
@@ -12753,6 +13323,9 @@
               <w:jc w:val="left"/>
             </w:pPr>
             <w:r>
+              <w:rPr>
+                <w:b/>
+              </w:rPr>
               <w:t xml:space="preserve">GO</w:t>
             </w:r>
           </w:p>
@@ -12786,7 +13359,7 @@
               <w:jc w:val="right"/>
             </w:pPr>
             <w:r>
-              <w:t xml:space="preserve">17.89</w:t>
+              <w:t xml:space="preserve">17,9</w:t>
             </w:r>
           </w:p>
         </w:tc>
@@ -12799,6 +13372,9 @@
               <w:jc w:val="left"/>
             </w:pPr>
             <w:r>
+              <w:rPr>
+                <w:b/>
+              </w:rPr>
               <w:t xml:space="preserve">MA</w:t>
             </w:r>
           </w:p>
@@ -12832,7 +13408,7 @@
               <w:jc w:val="right"/>
             </w:pPr>
             <w:r>
-              <w:t xml:space="preserve">98.62</w:t>
+              <w:t xml:space="preserve">98,6</w:t>
             </w:r>
           </w:p>
         </w:tc>
@@ -12845,6 +13421,9 @@
               <w:jc w:val="left"/>
             </w:pPr>
             <w:r>
+              <w:rPr>
+                <w:b/>
+              </w:rPr>
               <w:t xml:space="preserve">MG</w:t>
             </w:r>
           </w:p>
@@ -12878,7 +13457,7 @@
               <w:jc w:val="right"/>
             </w:pPr>
             <w:r>
-              <w:t xml:space="preserve">32.59</w:t>
+              <w:t xml:space="preserve">32,6</w:t>
             </w:r>
           </w:p>
         </w:tc>
@@ -12891,6 +13470,9 @@
               <w:jc w:val="left"/>
             </w:pPr>
             <w:r>
+              <w:rPr>
+                <w:b/>
+              </w:rPr>
               <w:t xml:space="preserve">MS</w:t>
             </w:r>
           </w:p>
@@ -12924,7 +13506,7 @@
               <w:jc w:val="right"/>
             </w:pPr>
             <w:r>
-              <w:t xml:space="preserve">10.13</w:t>
+              <w:t xml:space="preserve">10,1</w:t>
             </w:r>
           </w:p>
         </w:tc>
@@ -12937,6 +13519,9 @@
               <w:jc w:val="left"/>
             </w:pPr>
             <w:r>
+              <w:rPr>
+                <w:b/>
+              </w:rPr>
               <w:t xml:space="preserve">MT</w:t>
             </w:r>
           </w:p>
@@ -12970,7 +13555,7 @@
               <w:jc w:val="right"/>
             </w:pPr>
             <w:r>
-              <w:t xml:space="preserve">78.72</w:t>
+              <w:t xml:space="preserve">78,7</w:t>
             </w:r>
           </w:p>
         </w:tc>
@@ -12983,6 +13568,9 @@
               <w:jc w:val="left"/>
             </w:pPr>
             <w:r>
+              <w:rPr>
+                <w:b/>
+              </w:rPr>
               <w:t xml:space="preserve">PA</w:t>
             </w:r>
           </w:p>
@@ -13016,7 +13604,7 @@
               <w:jc w:val="right"/>
             </w:pPr>
             <w:r>
-              <w:t xml:space="preserve">96.53</w:t>
+              <w:t xml:space="preserve">96,5</w:t>
             </w:r>
           </w:p>
         </w:tc>
@@ -13029,6 +13617,9 @@
               <w:jc w:val="left"/>
             </w:pPr>
             <w:r>
+              <w:rPr>
+                <w:b/>
+              </w:rPr>
               <w:t xml:space="preserve">PB</w:t>
             </w:r>
           </w:p>
@@ -13062,7 +13653,7 @@
               <w:jc w:val="right"/>
             </w:pPr>
             <w:r>
-              <w:t xml:space="preserve">85.20</w:t>
+              <w:t xml:space="preserve">85,2</w:t>
             </w:r>
           </w:p>
         </w:tc>
@@ -13075,6 +13666,9 @@
               <w:jc w:val="left"/>
             </w:pPr>
             <w:r>
+              <w:rPr>
+                <w:b/>
+              </w:rPr>
               <w:t xml:space="preserve">PE</w:t>
             </w:r>
           </w:p>
@@ -13108,7 +13702,7 @@
               <w:jc w:val="right"/>
             </w:pPr>
             <w:r>
-              <w:t xml:space="preserve">78.38</w:t>
+              <w:t xml:space="preserve">78,4</w:t>
             </w:r>
           </w:p>
         </w:tc>
@@ -13121,6 +13715,9 @@
               <w:jc w:val="left"/>
             </w:pPr>
             <w:r>
+              <w:rPr>
+                <w:b/>
+              </w:rPr>
               <w:t xml:space="preserve">PI</w:t>
             </w:r>
           </w:p>
@@ -13154,7 +13751,7 @@
               <w:jc w:val="right"/>
             </w:pPr>
             <w:r>
-              <w:t xml:space="preserve">99.55</w:t>
+              <w:t xml:space="preserve">99,6</w:t>
             </w:r>
           </w:p>
         </w:tc>
@@ -13167,6 +13764,9 @@
               <w:jc w:val="left"/>
             </w:pPr>
             <w:r>
+              <w:rPr>
+                <w:b/>
+              </w:rPr>
               <w:t xml:space="preserve">PR</w:t>
             </w:r>
           </w:p>
@@ -13200,7 +13800,7 @@
               <w:jc w:val="right"/>
             </w:pPr>
             <w:r>
-              <w:t xml:space="preserve">0.00</w:t>
+              <w:t xml:space="preserve">0</w:t>
             </w:r>
           </w:p>
         </w:tc>
@@ -13213,6 +13813,9 @@
               <w:jc w:val="left"/>
             </w:pPr>
             <w:r>
+              <w:rPr>
+                <w:b/>
+              </w:rPr>
               <w:t xml:space="preserve">RJ</w:t>
             </w:r>
           </w:p>
@@ -13246,7 +13849,7 @@
               <w:jc w:val="right"/>
             </w:pPr>
             <w:r>
-              <w:t xml:space="preserve">4.35</w:t>
+              <w:t xml:space="preserve">4,3</w:t>
             </w:r>
           </w:p>
         </w:tc>
@@ -13259,6 +13862,9 @@
               <w:jc w:val="left"/>
             </w:pPr>
             <w:r>
+              <w:rPr>
+                <w:b/>
+              </w:rPr>
               <w:t xml:space="preserve">RN</w:t>
             </w:r>
           </w:p>
@@ -13292,7 +13898,7 @@
               <w:jc w:val="right"/>
             </w:pPr>
             <w:r>
-              <w:t xml:space="preserve">90.42</w:t>
+              <w:t xml:space="preserve">90,4</w:t>
             </w:r>
           </w:p>
         </w:tc>
@@ -13305,6 +13911,9 @@
               <w:jc w:val="left"/>
             </w:pPr>
             <w:r>
+              <w:rPr>
+                <w:b/>
+              </w:rPr>
               <w:t xml:space="preserve">RO</w:t>
             </w:r>
           </w:p>
@@ -13338,7 +13947,7 @@
               <w:jc w:val="right"/>
             </w:pPr>
             <w:r>
-              <w:t xml:space="preserve">94.23</w:t>
+              <w:t xml:space="preserve">94,2</w:t>
             </w:r>
           </w:p>
         </w:tc>
@@ -13351,6 +13960,9 @@
               <w:jc w:val="left"/>
             </w:pPr>
             <w:r>
+              <w:rPr>
+                <w:b/>
+              </w:rPr>
               <w:t xml:space="preserve">RR</w:t>
             </w:r>
           </w:p>
@@ -13384,7 +13996,7 @@
               <w:jc w:val="right"/>
             </w:pPr>
             <w:r>
-              <w:t xml:space="preserve">93.33</w:t>
+              <w:t xml:space="preserve">93,3</w:t>
             </w:r>
           </w:p>
         </w:tc>
@@ -13397,6 +14009,9 @@
               <w:jc w:val="left"/>
             </w:pPr>
             <w:r>
+              <w:rPr>
+                <w:b/>
+              </w:rPr>
               <w:t xml:space="preserve">RS</w:t>
             </w:r>
           </w:p>
@@ -13430,7 +14045,7 @@
               <w:jc w:val="right"/>
             </w:pPr>
             <w:r>
-              <w:t xml:space="preserve">0.40</w:t>
+              <w:t xml:space="preserve">0,4</w:t>
             </w:r>
           </w:p>
         </w:tc>
@@ -13443,6 +14058,9 @@
               <w:jc w:val="left"/>
             </w:pPr>
             <w:r>
+              <w:rPr>
+                <w:b/>
+              </w:rPr>
               <w:t xml:space="preserve">SC</w:t>
             </w:r>
           </w:p>
@@ -13476,7 +14094,7 @@
               <w:jc w:val="right"/>
             </w:pPr>
             <w:r>
-              <w:t xml:space="preserve">0.00</w:t>
+              <w:t xml:space="preserve">0</w:t>
             </w:r>
           </w:p>
         </w:tc>
@@ -13489,6 +14107,9 @@
               <w:jc w:val="left"/>
             </w:pPr>
             <w:r>
+              <w:rPr>
+                <w:b/>
+              </w:rPr>
               <w:t xml:space="preserve">SE</w:t>
             </w:r>
           </w:p>
@@ -13522,7 +14143,7 @@
               <w:jc w:val="right"/>
             </w:pPr>
             <w:r>
-              <w:t xml:space="preserve">73.33</w:t>
+              <w:t xml:space="preserve">73,3</w:t>
             </w:r>
           </w:p>
         </w:tc>
@@ -13535,6 +14156,9 @@
               <w:jc w:val="left"/>
             </w:pPr>
             <w:r>
+              <w:rPr>
+                <w:b/>
+              </w:rPr>
               <w:t xml:space="preserve">SP</w:t>
             </w:r>
           </w:p>
@@ -13568,7 +14192,7 @@
               <w:jc w:val="right"/>
             </w:pPr>
             <w:r>
-              <w:t xml:space="preserve">0.16</w:t>
+              <w:t xml:space="preserve">0,2</w:t>
             </w:r>
           </w:p>
         </w:tc>
@@ -13581,6 +14205,9 @@
               <w:jc w:val="left"/>
             </w:pPr>
             <w:r>
+              <w:rPr>
+                <w:b/>
+              </w:rPr>
               <w:t xml:space="preserve">TO</w:t>
             </w:r>
           </w:p>
@@ -13614,7 +14241,7 @@
               <w:jc w:val="right"/>
             </w:pPr>
             <w:r>
-              <w:t xml:space="preserve">94.24</w:t>
+              <w:t xml:space="preserve">94,2</w:t>
             </w:r>
           </w:p>
         </w:tc>
@@ -13625,21 +14252,22 @@
         <w:pStyle w:val="TableCaption"/>
       </w:pPr>
       <w:r>
+        <w:rPr>
+          <w:b/>
+        </w:rPr>
         <w:t xml:space="preserve">Cidades com mais motocicletas do que automóveis, por estado</w:t>
       </w:r>
     </w:p>
+    <w:bookmarkStart w:id="32" w:name="relacao-completa-dos-estados-destacando-a-frota-de-certos-tipos-de-veiculos-e-quanto-isso-representa-em-relacao-ao-pais."/>
     <w:p>
       <w:pPr>
-        <w:pStyle w:val="Compact"/>
-        <w:numPr>
-          <w:numId w:val="8"/>
-          <w:ilvl w:val="0"/>
-        </w:numPr>
+        <w:pStyle w:val="Heading4"/>
       </w:pPr>
       <w:r>
-        <w:t xml:space="preserve">Relação completa dos estados, destacando a frota de certos tipos de veículos e quanto isso representa em relação ao país.</w:t>
+        <w:t xml:space="preserve">7. Relação completa dos estados, destacando a frota de certos tipos de veículos e quanto isso representa em relação ao país.</w:t>
       </w:r>
     </w:p>
+    <w:bookmarkEnd w:id="32"/>
     <w:p>
       <w:pPr>
         <w:pStyle w:val="SourceCode"/>
@@ -16187,39 +16815,9 @@
       </w:r>
       <w:r>
         <w:rPr>
-          <w:rStyle w:val="KeywordTok"/>
-        </w:rPr>
-        <w:t xml:space="preserve">panderOptions</w:t>
-      </w:r>
-      <w:r>
-        <w:rPr>
-          <w:rStyle w:val="NormalTok"/>
-        </w:rPr>
-        <w:t xml:space="preserve">(</w:t>
-      </w:r>
-      <w:r>
-        <w:rPr>
-          <w:rStyle w:val="StringTok"/>
-        </w:rPr>
-        <w:t xml:space="preserve">'knitr.auto.asis'</w:t>
-      </w:r>
-      <w:r>
-        <w:rPr>
-          <w:rStyle w:val="NormalTok"/>
-        </w:rPr>
-        <w:t xml:space="preserve">, </w:t>
-      </w:r>
-      <w:r>
-        <w:rPr>
-          <w:rStyle w:val="OtherTok"/>
-        </w:rPr>
-        <w:t xml:space="preserve">FALSE</w:t>
-      </w:r>
-      <w:r>
-        <w:rPr>
-          <w:rStyle w:val="NormalTok"/>
-        </w:rPr>
-        <w:t xml:space="preserve">)</w:t>
+          <w:rStyle w:val="CommentTok"/>
+        </w:rPr>
+        <w:t xml:space="preserve">#panderOptions('knitr.auto.asis', FALSE)</w:t>
       </w:r>
       <w:r>
         <w:br w:type="textWrapping"/>
@@ -19906,7 +20504,7 @@
 <file path=word/numbering.xml><?xml version="1.0" encoding="utf-8"?>
 <w:numbering xmlns:w="http://schemas.openxmlformats.org/wordprocessingml/2006/main">
   <w:abstractNum w:abstractNumId="0">
-    <w:nsid w:val="d8af074b"/>
+    <w:nsid w:val="f52480a7"/>
     <w:multiLevelType w:val="multilevel"/>
     <w:lvl w:ilvl="0">
       <w:numFmt w:val="bullet"/>
@@ -19986,792 +20584,8 @@
       </w:pPr>
     </w:lvl>
   </w:abstractNum>
-  <w:abstractNum w:abstractNumId="2">
-    <w:nsid w:val="568d5200"/>
-    <w:multiLevelType w:val="multilevel"/>
-    <w:lvl w:ilvl="0">
-      <w:start w:val="1"/>
-      <w:numFmt w:val="decimal"/>
-      <w:lvlText w:val="%1."/>
-      <w:lvlJc w:val="left"/>
-      <w:pPr>
-        <w:tabs>
-          <w:tab w:val="num" w:pos="0"/>
-        </w:tabs>
-        <w:ind w:left="480" w:hanging="480"/>
-      </w:pPr>
-    </w:lvl>
-    <w:lvl w:ilvl="1">
-      <w:start w:val="1"/>
-      <w:numFmt w:val="decimal"/>
-      <w:lvlText w:val="%2."/>
-      <w:lvlJc w:val="left"/>
-      <w:pPr>
-        <w:tabs>
-          <w:tab w:val="num" w:pos="720"/>
-        </w:tabs>
-        <w:ind w:left="1200" w:hanging="480"/>
-      </w:pPr>
-    </w:lvl>
-    <w:lvl w:ilvl="2">
-      <w:start w:val="1"/>
-      <w:numFmt w:val="decimal"/>
-      <w:lvlText w:val="%3."/>
-      <w:lvlJc w:val="left"/>
-      <w:pPr>
-        <w:tabs>
-          <w:tab w:val="num" w:pos="1440"/>
-        </w:tabs>
-        <w:ind w:left="1920" w:hanging="480"/>
-      </w:pPr>
-    </w:lvl>
-    <w:lvl w:ilvl="3">
-      <w:start w:val="1"/>
-      <w:numFmt w:val="decimal"/>
-      <w:lvlText w:val="%4."/>
-      <w:lvlJc w:val="left"/>
-      <w:pPr>
-        <w:tabs>
-          <w:tab w:val="num" w:pos="2160"/>
-        </w:tabs>
-        <w:ind w:left="2640" w:hanging="480"/>
-      </w:pPr>
-    </w:lvl>
-    <w:lvl w:ilvl="4">
-      <w:start w:val="1"/>
-      <w:numFmt w:val="decimal"/>
-      <w:lvlText w:val="%5."/>
-      <w:lvlJc w:val="left"/>
-      <w:pPr>
-        <w:tabs>
-          <w:tab w:val="num" w:pos="2880"/>
-        </w:tabs>
-        <w:ind w:left="3360" w:hanging="480"/>
-      </w:pPr>
-    </w:lvl>
-    <w:lvl w:ilvl="5">
-      <w:start w:val="1"/>
-      <w:numFmt w:val="decimal"/>
-      <w:lvlText w:val="%6."/>
-      <w:lvlJc w:val="left"/>
-      <w:pPr>
-        <w:tabs>
-          <w:tab w:val="num" w:pos="3600"/>
-        </w:tabs>
-        <w:ind w:left="4080" w:hanging="480"/>
-      </w:pPr>
-    </w:lvl>
-    <w:lvl w:ilvl="6">
-      <w:start w:val="1"/>
-      <w:numFmt w:val="decimal"/>
-      <w:lvlText w:val="%7."/>
-      <w:lvlJc w:val="left"/>
-      <w:pPr>
-        <w:tabs>
-          <w:tab w:val="num" w:pos="4320"/>
-        </w:tabs>
-        <w:ind w:left="4800" w:hanging="480"/>
-      </w:pPr>
-    </w:lvl>
-  </w:abstractNum>
-  <w:abstractNum w:abstractNumId="3">
-    <w:nsid w:val="f348a4dc"/>
-    <w:multiLevelType w:val="multilevel"/>
-    <w:lvl w:ilvl="0">
-      <w:start w:val="2"/>
-      <w:numFmt w:val="decimal"/>
-      <w:lvlText w:val="%1."/>
-      <w:lvlJc w:val="left"/>
-      <w:pPr>
-        <w:tabs>
-          <w:tab w:val="num" w:pos="0"/>
-        </w:tabs>
-        <w:ind w:left="480" w:hanging="480"/>
-      </w:pPr>
-    </w:lvl>
-    <w:lvl w:ilvl="1">
-      <w:start w:val="2"/>
-      <w:numFmt w:val="decimal"/>
-      <w:lvlText w:val="%2."/>
-      <w:lvlJc w:val="left"/>
-      <w:pPr>
-        <w:tabs>
-          <w:tab w:val="num" w:pos="720"/>
-        </w:tabs>
-        <w:ind w:left="1200" w:hanging="480"/>
-      </w:pPr>
-    </w:lvl>
-    <w:lvl w:ilvl="2">
-      <w:start w:val="2"/>
-      <w:numFmt w:val="decimal"/>
-      <w:lvlText w:val="%3."/>
-      <w:lvlJc w:val="left"/>
-      <w:pPr>
-        <w:tabs>
-          <w:tab w:val="num" w:pos="1440"/>
-        </w:tabs>
-        <w:ind w:left="1920" w:hanging="480"/>
-      </w:pPr>
-    </w:lvl>
-    <w:lvl w:ilvl="3">
-      <w:start w:val="2"/>
-      <w:numFmt w:val="decimal"/>
-      <w:lvlText w:val="%4."/>
-      <w:lvlJc w:val="left"/>
-      <w:pPr>
-        <w:tabs>
-          <w:tab w:val="num" w:pos="2160"/>
-        </w:tabs>
-        <w:ind w:left="2640" w:hanging="480"/>
-      </w:pPr>
-    </w:lvl>
-    <w:lvl w:ilvl="4">
-      <w:start w:val="2"/>
-      <w:numFmt w:val="decimal"/>
-      <w:lvlText w:val="%5."/>
-      <w:lvlJc w:val="left"/>
-      <w:pPr>
-        <w:tabs>
-          <w:tab w:val="num" w:pos="2880"/>
-        </w:tabs>
-        <w:ind w:left="3360" w:hanging="480"/>
-      </w:pPr>
-    </w:lvl>
-    <w:lvl w:ilvl="5">
-      <w:start w:val="2"/>
-      <w:numFmt w:val="decimal"/>
-      <w:lvlText w:val="%6."/>
-      <w:lvlJc w:val="left"/>
-      <w:pPr>
-        <w:tabs>
-          <w:tab w:val="num" w:pos="3600"/>
-        </w:tabs>
-        <w:ind w:left="4080" w:hanging="480"/>
-      </w:pPr>
-    </w:lvl>
-    <w:lvl w:ilvl="6">
-      <w:start w:val="2"/>
-      <w:numFmt w:val="decimal"/>
-      <w:lvlText w:val="%7."/>
-      <w:lvlJc w:val="left"/>
-      <w:pPr>
-        <w:tabs>
-          <w:tab w:val="num" w:pos="4320"/>
-        </w:tabs>
-        <w:ind w:left="4800" w:hanging="480"/>
-      </w:pPr>
-    </w:lvl>
-  </w:abstractNum>
-  <w:abstractNum w:abstractNumId="4">
-    <w:nsid w:val="74197d90"/>
-    <w:multiLevelType w:val="multilevel"/>
-    <w:lvl w:ilvl="0">
-      <w:start w:val="3"/>
-      <w:numFmt w:val="decimal"/>
-      <w:lvlText w:val="%1."/>
-      <w:lvlJc w:val="left"/>
-      <w:pPr>
-        <w:tabs>
-          <w:tab w:val="num" w:pos="0"/>
-        </w:tabs>
-        <w:ind w:left="480" w:hanging="480"/>
-      </w:pPr>
-    </w:lvl>
-    <w:lvl w:ilvl="1">
-      <w:start w:val="3"/>
-      <w:numFmt w:val="decimal"/>
-      <w:lvlText w:val="%2."/>
-      <w:lvlJc w:val="left"/>
-      <w:pPr>
-        <w:tabs>
-          <w:tab w:val="num" w:pos="720"/>
-        </w:tabs>
-        <w:ind w:left="1200" w:hanging="480"/>
-      </w:pPr>
-    </w:lvl>
-    <w:lvl w:ilvl="2">
-      <w:start w:val="3"/>
-      <w:numFmt w:val="decimal"/>
-      <w:lvlText w:val="%3."/>
-      <w:lvlJc w:val="left"/>
-      <w:pPr>
-        <w:tabs>
-          <w:tab w:val="num" w:pos="1440"/>
-        </w:tabs>
-        <w:ind w:left="1920" w:hanging="480"/>
-      </w:pPr>
-    </w:lvl>
-    <w:lvl w:ilvl="3">
-      <w:start w:val="3"/>
-      <w:numFmt w:val="decimal"/>
-      <w:lvlText w:val="%4."/>
-      <w:lvlJc w:val="left"/>
-      <w:pPr>
-        <w:tabs>
-          <w:tab w:val="num" w:pos="2160"/>
-        </w:tabs>
-        <w:ind w:left="2640" w:hanging="480"/>
-      </w:pPr>
-    </w:lvl>
-    <w:lvl w:ilvl="4">
-      <w:start w:val="3"/>
-      <w:numFmt w:val="decimal"/>
-      <w:lvlText w:val="%5."/>
-      <w:lvlJc w:val="left"/>
-      <w:pPr>
-        <w:tabs>
-          <w:tab w:val="num" w:pos="2880"/>
-        </w:tabs>
-        <w:ind w:left="3360" w:hanging="480"/>
-      </w:pPr>
-    </w:lvl>
-    <w:lvl w:ilvl="5">
-      <w:start w:val="3"/>
-      <w:numFmt w:val="decimal"/>
-      <w:lvlText w:val="%6."/>
-      <w:lvlJc w:val="left"/>
-      <w:pPr>
-        <w:tabs>
-          <w:tab w:val="num" w:pos="3600"/>
-        </w:tabs>
-        <w:ind w:left="4080" w:hanging="480"/>
-      </w:pPr>
-    </w:lvl>
-    <w:lvl w:ilvl="6">
-      <w:start w:val="3"/>
-      <w:numFmt w:val="decimal"/>
-      <w:lvlText w:val="%7."/>
-      <w:lvlJc w:val="left"/>
-      <w:pPr>
-        <w:tabs>
-          <w:tab w:val="num" w:pos="4320"/>
-        </w:tabs>
-        <w:ind w:left="4800" w:hanging="480"/>
-      </w:pPr>
-    </w:lvl>
-  </w:abstractNum>
-  <w:abstractNum w:abstractNumId="5">
-    <w:nsid w:val="36a1c680"/>
-    <w:multiLevelType w:val="multilevel"/>
-    <w:lvl w:ilvl="0">
-      <w:start w:val="4"/>
-      <w:numFmt w:val="decimal"/>
-      <w:lvlText w:val="%1."/>
-      <w:lvlJc w:val="left"/>
-      <w:pPr>
-        <w:tabs>
-          <w:tab w:val="num" w:pos="0"/>
-        </w:tabs>
-        <w:ind w:left="480" w:hanging="480"/>
-      </w:pPr>
-    </w:lvl>
-    <w:lvl w:ilvl="1">
-      <w:start w:val="4"/>
-      <w:numFmt w:val="decimal"/>
-      <w:lvlText w:val="%2."/>
-      <w:lvlJc w:val="left"/>
-      <w:pPr>
-        <w:tabs>
-          <w:tab w:val="num" w:pos="720"/>
-        </w:tabs>
-        <w:ind w:left="1200" w:hanging="480"/>
-      </w:pPr>
-    </w:lvl>
-    <w:lvl w:ilvl="2">
-      <w:start w:val="4"/>
-      <w:numFmt w:val="decimal"/>
-      <w:lvlText w:val="%3."/>
-      <w:lvlJc w:val="left"/>
-      <w:pPr>
-        <w:tabs>
-          <w:tab w:val="num" w:pos="1440"/>
-        </w:tabs>
-        <w:ind w:left="1920" w:hanging="480"/>
-      </w:pPr>
-    </w:lvl>
-    <w:lvl w:ilvl="3">
-      <w:start w:val="4"/>
-      <w:numFmt w:val="decimal"/>
-      <w:lvlText w:val="%4."/>
-      <w:lvlJc w:val="left"/>
-      <w:pPr>
-        <w:tabs>
-          <w:tab w:val="num" w:pos="2160"/>
-        </w:tabs>
-        <w:ind w:left="2640" w:hanging="480"/>
-      </w:pPr>
-    </w:lvl>
-    <w:lvl w:ilvl="4">
-      <w:start w:val="4"/>
-      <w:numFmt w:val="decimal"/>
-      <w:lvlText w:val="%5."/>
-      <w:lvlJc w:val="left"/>
-      <w:pPr>
-        <w:tabs>
-          <w:tab w:val="num" w:pos="2880"/>
-        </w:tabs>
-        <w:ind w:left="3360" w:hanging="480"/>
-      </w:pPr>
-    </w:lvl>
-    <w:lvl w:ilvl="5">
-      <w:start w:val="4"/>
-      <w:numFmt w:val="decimal"/>
-      <w:lvlText w:val="%6."/>
-      <w:lvlJc w:val="left"/>
-      <w:pPr>
-        <w:tabs>
-          <w:tab w:val="num" w:pos="3600"/>
-        </w:tabs>
-        <w:ind w:left="4080" w:hanging="480"/>
-      </w:pPr>
-    </w:lvl>
-    <w:lvl w:ilvl="6">
-      <w:start w:val="4"/>
-      <w:numFmt w:val="decimal"/>
-      <w:lvlText w:val="%7."/>
-      <w:lvlJc w:val="left"/>
-      <w:pPr>
-        <w:tabs>
-          <w:tab w:val="num" w:pos="4320"/>
-        </w:tabs>
-        <w:ind w:left="4800" w:hanging="480"/>
-      </w:pPr>
-    </w:lvl>
-  </w:abstractNum>
-  <w:abstractNum w:abstractNumId="6">
-    <w:nsid w:val="8fa8de75"/>
-    <w:multiLevelType w:val="multilevel"/>
-    <w:lvl w:ilvl="0">
-      <w:start w:val="5"/>
-      <w:numFmt w:val="decimal"/>
-      <w:lvlText w:val="%1."/>
-      <w:lvlJc w:val="left"/>
-      <w:pPr>
-        <w:tabs>
-          <w:tab w:val="num" w:pos="0"/>
-        </w:tabs>
-        <w:ind w:left="480" w:hanging="480"/>
-      </w:pPr>
-    </w:lvl>
-    <w:lvl w:ilvl="1">
-      <w:start w:val="5"/>
-      <w:numFmt w:val="decimal"/>
-      <w:lvlText w:val="%2."/>
-      <w:lvlJc w:val="left"/>
-      <w:pPr>
-        <w:tabs>
-          <w:tab w:val="num" w:pos="720"/>
-        </w:tabs>
-        <w:ind w:left="1200" w:hanging="480"/>
-      </w:pPr>
-    </w:lvl>
-    <w:lvl w:ilvl="2">
-      <w:start w:val="5"/>
-      <w:numFmt w:val="decimal"/>
-      <w:lvlText w:val="%3."/>
-      <w:lvlJc w:val="left"/>
-      <w:pPr>
-        <w:tabs>
-          <w:tab w:val="num" w:pos="1440"/>
-        </w:tabs>
-        <w:ind w:left="1920" w:hanging="480"/>
-      </w:pPr>
-    </w:lvl>
-    <w:lvl w:ilvl="3">
-      <w:start w:val="5"/>
-      <w:numFmt w:val="decimal"/>
-      <w:lvlText w:val="%4."/>
-      <w:lvlJc w:val="left"/>
-      <w:pPr>
-        <w:tabs>
-          <w:tab w:val="num" w:pos="2160"/>
-        </w:tabs>
-        <w:ind w:left="2640" w:hanging="480"/>
-      </w:pPr>
-    </w:lvl>
-    <w:lvl w:ilvl="4">
-      <w:start w:val="5"/>
-      <w:numFmt w:val="decimal"/>
-      <w:lvlText w:val="%5."/>
-      <w:lvlJc w:val="left"/>
-      <w:pPr>
-        <w:tabs>
-          <w:tab w:val="num" w:pos="2880"/>
-        </w:tabs>
-        <w:ind w:left="3360" w:hanging="480"/>
-      </w:pPr>
-    </w:lvl>
-    <w:lvl w:ilvl="5">
-      <w:start w:val="5"/>
-      <w:numFmt w:val="decimal"/>
-      <w:lvlText w:val="%6."/>
-      <w:lvlJc w:val="left"/>
-      <w:pPr>
-        <w:tabs>
-          <w:tab w:val="num" w:pos="3600"/>
-        </w:tabs>
-        <w:ind w:left="4080" w:hanging="480"/>
-      </w:pPr>
-    </w:lvl>
-    <w:lvl w:ilvl="6">
-      <w:start w:val="5"/>
-      <w:numFmt w:val="decimal"/>
-      <w:lvlText w:val="%7."/>
-      <w:lvlJc w:val="left"/>
-      <w:pPr>
-        <w:tabs>
-          <w:tab w:val="num" w:pos="4320"/>
-        </w:tabs>
-        <w:ind w:left="4800" w:hanging="480"/>
-      </w:pPr>
-    </w:lvl>
-  </w:abstractNum>
-  <w:abstractNum w:abstractNumId="7">
-    <w:nsid w:val="62dc0b21"/>
-    <w:multiLevelType w:val="multilevel"/>
-    <w:lvl w:ilvl="0">
-      <w:start w:val="6"/>
-      <w:numFmt w:val="decimal"/>
-      <w:lvlText w:val="%1."/>
-      <w:lvlJc w:val="left"/>
-      <w:pPr>
-        <w:tabs>
-          <w:tab w:val="num" w:pos="0"/>
-        </w:tabs>
-        <w:ind w:left="480" w:hanging="480"/>
-      </w:pPr>
-    </w:lvl>
-    <w:lvl w:ilvl="1">
-      <w:start w:val="6"/>
-      <w:numFmt w:val="decimal"/>
-      <w:lvlText w:val="%2."/>
-      <w:lvlJc w:val="left"/>
-      <w:pPr>
-        <w:tabs>
-          <w:tab w:val="num" w:pos="720"/>
-        </w:tabs>
-        <w:ind w:left="1200" w:hanging="480"/>
-      </w:pPr>
-    </w:lvl>
-    <w:lvl w:ilvl="2">
-      <w:start w:val="6"/>
-      <w:numFmt w:val="decimal"/>
-      <w:lvlText w:val="%3."/>
-      <w:lvlJc w:val="left"/>
-      <w:pPr>
-        <w:tabs>
-          <w:tab w:val="num" w:pos="1440"/>
-        </w:tabs>
-        <w:ind w:left="1920" w:hanging="480"/>
-      </w:pPr>
-    </w:lvl>
-    <w:lvl w:ilvl="3">
-      <w:start w:val="6"/>
-      <w:numFmt w:val="decimal"/>
-      <w:lvlText w:val="%4."/>
-      <w:lvlJc w:val="left"/>
-      <w:pPr>
-        <w:tabs>
-          <w:tab w:val="num" w:pos="2160"/>
-        </w:tabs>
-        <w:ind w:left="2640" w:hanging="480"/>
-      </w:pPr>
-    </w:lvl>
-    <w:lvl w:ilvl="4">
-      <w:start w:val="6"/>
-      <w:numFmt w:val="decimal"/>
-      <w:lvlText w:val="%5."/>
-      <w:lvlJc w:val="left"/>
-      <w:pPr>
-        <w:tabs>
-          <w:tab w:val="num" w:pos="2880"/>
-        </w:tabs>
-        <w:ind w:left="3360" w:hanging="480"/>
-      </w:pPr>
-    </w:lvl>
-    <w:lvl w:ilvl="5">
-      <w:start w:val="6"/>
-      <w:numFmt w:val="decimal"/>
-      <w:lvlText w:val="%6."/>
-      <w:lvlJc w:val="left"/>
-      <w:pPr>
-        <w:tabs>
-          <w:tab w:val="num" w:pos="3600"/>
-        </w:tabs>
-        <w:ind w:left="4080" w:hanging="480"/>
-      </w:pPr>
-    </w:lvl>
-    <w:lvl w:ilvl="6">
-      <w:start w:val="6"/>
-      <w:numFmt w:val="decimal"/>
-      <w:lvlText w:val="%7."/>
-      <w:lvlJc w:val="left"/>
-      <w:pPr>
-        <w:tabs>
-          <w:tab w:val="num" w:pos="4320"/>
-        </w:tabs>
-        <w:ind w:left="4800" w:hanging="480"/>
-      </w:pPr>
-    </w:lvl>
-  </w:abstractNum>
-  <w:abstractNum w:abstractNumId="8">
-    <w:nsid w:val="68fd44a6"/>
-    <w:multiLevelType w:val="multilevel"/>
-    <w:lvl w:ilvl="0">
-      <w:start w:val="7"/>
-      <w:numFmt w:val="decimal"/>
-      <w:lvlText w:val="%1."/>
-      <w:lvlJc w:val="left"/>
-      <w:pPr>
-        <w:tabs>
-          <w:tab w:val="num" w:pos="0"/>
-        </w:tabs>
-        <w:ind w:left="480" w:hanging="480"/>
-      </w:pPr>
-    </w:lvl>
-    <w:lvl w:ilvl="1">
-      <w:start w:val="7"/>
-      <w:numFmt w:val="decimal"/>
-      <w:lvlText w:val="%2."/>
-      <w:lvlJc w:val="left"/>
-      <w:pPr>
-        <w:tabs>
-          <w:tab w:val="num" w:pos="720"/>
-        </w:tabs>
-        <w:ind w:left="1200" w:hanging="480"/>
-      </w:pPr>
-    </w:lvl>
-    <w:lvl w:ilvl="2">
-      <w:start w:val="7"/>
-      <w:numFmt w:val="decimal"/>
-      <w:lvlText w:val="%3."/>
-      <w:lvlJc w:val="left"/>
-      <w:pPr>
-        <w:tabs>
-          <w:tab w:val="num" w:pos="1440"/>
-        </w:tabs>
-        <w:ind w:left="1920" w:hanging="480"/>
-      </w:pPr>
-    </w:lvl>
-    <w:lvl w:ilvl="3">
-      <w:start w:val="7"/>
-      <w:numFmt w:val="decimal"/>
-      <w:lvlText w:val="%4."/>
-      <w:lvlJc w:val="left"/>
-      <w:pPr>
-        <w:tabs>
-          <w:tab w:val="num" w:pos="2160"/>
-        </w:tabs>
-        <w:ind w:left="2640" w:hanging="480"/>
-      </w:pPr>
-    </w:lvl>
-    <w:lvl w:ilvl="4">
-      <w:start w:val="7"/>
-      <w:numFmt w:val="decimal"/>
-      <w:lvlText w:val="%5."/>
-      <w:lvlJc w:val="left"/>
-      <w:pPr>
-        <w:tabs>
-          <w:tab w:val="num" w:pos="2880"/>
-        </w:tabs>
-        <w:ind w:left="3360" w:hanging="480"/>
-      </w:pPr>
-    </w:lvl>
-    <w:lvl w:ilvl="5">
-      <w:start w:val="7"/>
-      <w:numFmt w:val="decimal"/>
-      <w:lvlText w:val="%6."/>
-      <w:lvlJc w:val="left"/>
-      <w:pPr>
-        <w:tabs>
-          <w:tab w:val="num" w:pos="3600"/>
-        </w:tabs>
-        <w:ind w:left="4080" w:hanging="480"/>
-      </w:pPr>
-    </w:lvl>
-    <w:lvl w:ilvl="6">
-      <w:start w:val="7"/>
-      <w:numFmt w:val="decimal"/>
-      <w:lvlText w:val="%7."/>
-      <w:lvlJc w:val="left"/>
-      <w:pPr>
-        <w:tabs>
-          <w:tab w:val="num" w:pos="4320"/>
-        </w:tabs>
-        <w:ind w:left="4800" w:hanging="480"/>
-      </w:pPr>
-    </w:lvl>
-  </w:abstractNum>
   <w:num w:numId="1">
     <w:abstractNumId w:val="0"/>
-  </w:num>
-  <w:num w:numId="2">
-    <w:abstractNumId w:val="2"/>
-    <w:lvlOverride w:ilvl="0">
-      <w:startOverride w:val="1"/>
-    </w:lvlOverride>
-    <w:lvlOverride w:ilvl="1">
-      <w:startOverride w:val="1"/>
-    </w:lvlOverride>
-    <w:lvlOverride w:ilvl="2">
-      <w:startOverride w:val="1"/>
-    </w:lvlOverride>
-    <w:lvlOverride w:ilvl="3">
-      <w:startOverride w:val="1"/>
-    </w:lvlOverride>
-    <w:lvlOverride w:ilvl="4">
-      <w:startOverride w:val="1"/>
-    </w:lvlOverride>
-    <w:lvlOverride w:ilvl="5">
-      <w:startOverride w:val="1"/>
-    </w:lvlOverride>
-    <w:lvlOverride w:ilvl="6">
-      <w:startOverride w:val="1"/>
-    </w:lvlOverride>
-  </w:num>
-  <w:num w:numId="3">
-    <w:abstractNumId w:val="3"/>
-    <w:lvlOverride w:ilvl="0">
-      <w:startOverride w:val="2"/>
-    </w:lvlOverride>
-    <w:lvlOverride w:ilvl="1">
-      <w:startOverride w:val="2"/>
-    </w:lvlOverride>
-    <w:lvlOverride w:ilvl="2">
-      <w:startOverride w:val="2"/>
-    </w:lvlOverride>
-    <w:lvlOverride w:ilvl="3">
-      <w:startOverride w:val="2"/>
-    </w:lvlOverride>
-    <w:lvlOverride w:ilvl="4">
-      <w:startOverride w:val="2"/>
-    </w:lvlOverride>
-    <w:lvlOverride w:ilvl="5">
-      <w:startOverride w:val="2"/>
-    </w:lvlOverride>
-    <w:lvlOverride w:ilvl="6">
-      <w:startOverride w:val="2"/>
-    </w:lvlOverride>
-  </w:num>
-  <w:num w:numId="4">
-    <w:abstractNumId w:val="4"/>
-    <w:lvlOverride w:ilvl="0">
-      <w:startOverride w:val="3"/>
-    </w:lvlOverride>
-    <w:lvlOverride w:ilvl="1">
-      <w:startOverride w:val="3"/>
-    </w:lvlOverride>
-    <w:lvlOverride w:ilvl="2">
-      <w:startOverride w:val="3"/>
-    </w:lvlOverride>
-    <w:lvlOverride w:ilvl="3">
-      <w:startOverride w:val="3"/>
-    </w:lvlOverride>
-    <w:lvlOverride w:ilvl="4">
-      <w:startOverride w:val="3"/>
-    </w:lvlOverride>
-    <w:lvlOverride w:ilvl="5">
-      <w:startOverride w:val="3"/>
-    </w:lvlOverride>
-    <w:lvlOverride w:ilvl="6">
-      <w:startOverride w:val="3"/>
-    </w:lvlOverride>
-  </w:num>
-  <w:num w:numId="5">
-    <w:abstractNumId w:val="5"/>
-    <w:lvlOverride w:ilvl="0">
-      <w:startOverride w:val="4"/>
-    </w:lvlOverride>
-    <w:lvlOverride w:ilvl="1">
-      <w:startOverride w:val="4"/>
-    </w:lvlOverride>
-    <w:lvlOverride w:ilvl="2">
-      <w:startOverride w:val="4"/>
-    </w:lvlOverride>
-    <w:lvlOverride w:ilvl="3">
-      <w:startOverride w:val="4"/>
-    </w:lvlOverride>
-    <w:lvlOverride w:ilvl="4">
-      <w:startOverride w:val="4"/>
-    </w:lvlOverride>
-    <w:lvlOverride w:ilvl="5">
-      <w:startOverride w:val="4"/>
-    </w:lvlOverride>
-    <w:lvlOverride w:ilvl="6">
-      <w:startOverride w:val="4"/>
-    </w:lvlOverride>
-  </w:num>
-  <w:num w:numId="6">
-    <w:abstractNumId w:val="6"/>
-    <w:lvlOverride w:ilvl="0">
-      <w:startOverride w:val="5"/>
-    </w:lvlOverride>
-    <w:lvlOverride w:ilvl="1">
-      <w:startOverride w:val="5"/>
-    </w:lvlOverride>
-    <w:lvlOverride w:ilvl="2">
-      <w:startOverride w:val="5"/>
-    </w:lvlOverride>
-    <w:lvlOverride w:ilvl="3">
-      <w:startOverride w:val="5"/>
-    </w:lvlOverride>
-    <w:lvlOverride w:ilvl="4">
-      <w:startOverride w:val="5"/>
-    </w:lvlOverride>
-    <w:lvlOverride w:ilvl="5">
-      <w:startOverride w:val="5"/>
-    </w:lvlOverride>
-    <w:lvlOverride w:ilvl="6">
-      <w:startOverride w:val="5"/>
-    </w:lvlOverride>
-  </w:num>
-  <w:num w:numId="7">
-    <w:abstractNumId w:val="7"/>
-    <w:lvlOverride w:ilvl="0">
-      <w:startOverride w:val="6"/>
-    </w:lvlOverride>
-    <w:lvlOverride w:ilvl="1">
-      <w:startOverride w:val="6"/>
-    </w:lvlOverride>
-    <w:lvlOverride w:ilvl="2">
-      <w:startOverride w:val="6"/>
-    </w:lvlOverride>
-    <w:lvlOverride w:ilvl="3">
-      <w:startOverride w:val="6"/>
-    </w:lvlOverride>
-    <w:lvlOverride w:ilvl="4">
-      <w:startOverride w:val="6"/>
-    </w:lvlOverride>
-    <w:lvlOverride w:ilvl="5">
-      <w:startOverride w:val="6"/>
-    </w:lvlOverride>
-    <w:lvlOverride w:ilvl="6">
-      <w:startOverride w:val="6"/>
-    </w:lvlOverride>
-  </w:num>
-  <w:num w:numId="8">
-    <w:abstractNumId w:val="8"/>
-    <w:lvlOverride w:ilvl="0">
-      <w:startOverride w:val="7"/>
-    </w:lvlOverride>
-    <w:lvlOverride w:ilvl="1">
-      <w:startOverride w:val="7"/>
-    </w:lvlOverride>
-    <w:lvlOverride w:ilvl="2">
-      <w:startOverride w:val="7"/>
-    </w:lvlOverride>
-    <w:lvlOverride w:ilvl="3">
-      <w:startOverride w:val="7"/>
-    </w:lvlOverride>
-    <w:lvlOverride w:ilvl="4">
-      <w:startOverride w:val="7"/>
-    </w:lvlOverride>
-    <w:lvlOverride w:ilvl="5">
-      <w:startOverride w:val="7"/>
-    </w:lvlOverride>
-    <w:lvlOverride w:ilvl="6">
-      <w:startOverride w:val="7"/>
-    </w:lvlOverride>
   </w:num>
 </w:numbering>
 </file>

</xml_diff>